<commit_message>
Nova Hitória de Usuário
</commit_message>
<xml_diff>
--- a/Histórias de Usuário/História de Usuário.docx
+++ b/Histórias de Usuário/História de Usuário.docx
@@ -28,7 +28,10 @@
               <w:t>História de Usuário:</w:t>
             </w:r>
             <w:r>
-              <w:t xml:space="preserve">  Como um cliente, desejo reservar uma caçamba para descartar entulho da minha obra de reforma residencial, para que eu possa garantir a remoção eficiente dos resíduos.</w:t>
+              <w:t xml:space="preserve">  </w:t>
+            </w:r>
+            <w:r>
+              <w:t xml:space="preserve">Um cliente deseja um software que alugueis de caçamba para sua empresa com o intuito de melhorar o atendimento ao cliente e facilitar a operação de agendamento de caçambas e o descarte de entulho de obra de reforma mais rápido e fácil. </w:t>
             </w:r>
           </w:p>
           <w:p/>
@@ -41,7 +44,15 @@
               <w:t>Como</w:t>
             </w:r>
             <w:r>
-              <w:t>: Cliente que está realizando uma obra de reforma residencial.</w:t>
+              <w:t xml:space="preserve">: </w:t>
+            </w:r>
+            <w:r>
+              <w:rPr>
+                <w:rFonts w:ascii="Segoe UI" w:hAnsi="Segoe UI" w:cs="Segoe UI"/>
+                <w:color w:val="0D0D0D"/>
+                <w:shd w:val="clear" w:color="auto" w:fill="FFFFFF"/>
+              </w:rPr>
+              <w:t>Empresa que vende software de aluguel de caçamba.</w:t>
             </w:r>
           </w:p>
           <w:p/>
@@ -54,7 +65,15 @@
               <w:t>Quero</w:t>
             </w:r>
             <w:r>
-              <w:t>: Alugar uma caçamba para descartar entulho gerado pela obra.</w:t>
+              <w:t xml:space="preserve">: </w:t>
+            </w:r>
+            <w:r>
+              <w:rPr>
+                <w:rFonts w:ascii="Segoe UI" w:hAnsi="Segoe UI" w:cs="Segoe UI"/>
+                <w:color w:val="0D0D0D"/>
+                <w:shd w:val="clear" w:color="auto" w:fill="FFFFFF"/>
+              </w:rPr>
+              <w:t>Desenvolver uma nova funcionalidade no software que permita aos clientes agendar a entrega e retirada de caçambas de forma mais eficiente.</w:t>
             </w:r>
           </w:p>
           <w:p/>
@@ -67,7 +86,15 @@
               <w:t>Para</w:t>
             </w:r>
             <w:r>
-              <w:t>: Garantir um processo de remoção eficiente e organizado dos resíduos, facilitando o andamento da obra e mantendo o local limpo e seguro.</w:t>
+              <w:t xml:space="preserve">: </w:t>
+            </w:r>
+            <w:r>
+              <w:rPr>
+                <w:rFonts w:ascii="Segoe UI" w:hAnsi="Segoe UI" w:cs="Segoe UI"/>
+                <w:color w:val="0D0D0D"/>
+                <w:shd w:val="clear" w:color="auto" w:fill="FFFFFF"/>
+              </w:rPr>
+              <w:t>Melhorar a experiência do usuário, aumentar a satisfação dos clientes e tornar nosso software mais competitivo no mercado.</w:t>
             </w:r>
           </w:p>
           <w:p/>

</xml_diff>